<commit_message>
Hidden units graph updated
</commit_message>
<xml_diff>
--- a/2_HandWritten_Digit_Classification/Report_project2.docx
+++ b/2_HandWritten_Digit_Classification/Report_project2.docx
@@ -847,15 +847,7 @@
           <w:sz w:val="24"/>
           <w:szCs w:val="24"/>
         </w:rPr>
-        <w:t xml:space="preserve"> Neural Network accuracy</w:t>
-      </w:r>
-      <w:r>
-        <w:rPr>
-          <w:rFonts w:cstheme="minorHAnsi"/>
-          <w:sz w:val="24"/>
-          <w:szCs w:val="24"/>
-        </w:rPr>
-        <w:t xml:space="preserve"> for hidden unit 25</w:t>
+        <w:t xml:space="preserve"> Neural Network accuracy for hidden unit 25</w:t>
       </w:r>
     </w:p>
     <w:p>
@@ -6295,22 +6287,22 @@
             <c:numRef>
               <c:f>Sheet1!$B$2:$B$6</c:f>
               <c:numCache>
-                <c:formatCode>General</c:formatCode>
+                <c:formatCode>0.00</c:formatCode>
                 <c:ptCount val="5"/>
                 <c:pt idx="0">
-                  <c:v>83.66</c:v>
+                  <c:v>75.229468345642005</c:v>
                 </c:pt>
                 <c:pt idx="1">
-                  <c:v>76.34</c:v>
+                  <c:v>82.457771778106604</c:v>
                 </c:pt>
                 <c:pt idx="2">
-                  <c:v>91.65</c:v>
+                  <c:v>83.834663629531804</c:v>
                 </c:pt>
                 <c:pt idx="3">
-                  <c:v>83.64</c:v>
+                  <c:v>77.605874776840196</c:v>
                 </c:pt>
                 <c:pt idx="4">
-                  <c:v>76.48</c:v>
+                  <c:v>84.202389001846299</c:v>
                 </c:pt>
               </c:numCache>
             </c:numRef>
@@ -6388,22 +6380,22 @@
             <c:numRef>
               <c:f>Sheet1!$C$2:$C$6</c:f>
               <c:numCache>
-                <c:formatCode>General</c:formatCode>
+                <c:formatCode>0.00</c:formatCode>
                 <c:ptCount val="5"/>
                 <c:pt idx="0">
-                  <c:v>78.95</c:v>
+                  <c:v>80.704965353012</c:v>
                 </c:pt>
                 <c:pt idx="1">
-                  <c:v>79.959999999999994</c:v>
+                  <c:v>85.801230192184406</c:v>
                 </c:pt>
                 <c:pt idx="2">
-                  <c:v>76.88</c:v>
+                  <c:v>91.583744049072195</c:v>
                 </c:pt>
                 <c:pt idx="3">
-                  <c:v>77.34</c:v>
+                  <c:v>94.200971126556396</c:v>
                 </c:pt>
                 <c:pt idx="4">
-                  <c:v>81.069999999999993</c:v>
+                  <c:v>86.249656677246094</c:v>
                 </c:pt>
               </c:numCache>
             </c:numRef>
@@ -6481,22 +6473,22 @@
             <c:numRef>
               <c:f>Sheet1!$D$2:$D$6</c:f>
               <c:numCache>
-                <c:formatCode>General</c:formatCode>
+                <c:formatCode>0.00</c:formatCode>
                 <c:ptCount val="5"/>
                 <c:pt idx="0">
-                  <c:v>132.52000000000001</c:v>
+                  <c:v>87.820325136184593</c:v>
                 </c:pt>
                 <c:pt idx="1">
-                  <c:v>80.16</c:v>
+                  <c:v>134.24561142921399</c:v>
                 </c:pt>
                 <c:pt idx="2">
-                  <c:v>78.959999999999994</c:v>
+                  <c:v>100.418670415878</c:v>
                 </c:pt>
                 <c:pt idx="3">
-                  <c:v>79.83</c:v>
+                  <c:v>92.665927886962805</c:v>
                 </c:pt>
                 <c:pt idx="4">
-                  <c:v>128.69999999999999</c:v>
+                  <c:v>90.180773735046301</c:v>
                 </c:pt>
               </c:numCache>
             </c:numRef>
@@ -6720,7 +6712,7 @@
             </a:p>
           </c:txPr>
         </c:title>
-        <c:numFmt formatCode="General" sourceLinked="1"/>
+        <c:numFmt formatCode="0.00" sourceLinked="1"/>
         <c:majorTickMark val="none"/>
         <c:minorTickMark val="none"/>
         <c:tickLblPos val="nextTo"/>
@@ -9853,7 +9845,7 @@
 </file>
 
 <file path=customXml/itemProps1.xml><?xml version="1.0" encoding="utf-8"?>
-<ds:datastoreItem xmlns:ds="http://schemas.openxmlformats.org/officeDocument/2006/customXml" ds:itemID="{7093B5B4-D254-4F50-8F30-CDD074F6A044}">
+<ds:datastoreItem xmlns:ds="http://schemas.openxmlformats.org/officeDocument/2006/customXml" ds:itemID="{8D9A5395-84D7-4902-B435-431081D78B0A}">
   <ds:schemaRefs>
     <ds:schemaRef ds:uri="http://schemas.openxmlformats.org/officeDocument/2006/bibliography"/>
   </ds:schemaRefs>

</xml_diff>